<commit_message>
OpenXML writer: be craftier in adding East Asian font hints.
In some cases we need to break up a long text run including
both western and East Asian text, so that the punctuation in
the western text doesn't become double-wide.

Closes #9817.
</commit_message>
<xml_diff>
--- a/test/docx/golden/unicode.docx
+++ b/test/docx/golden/unicode.docx
@@ -7,10 +7,16 @@
         <w:pStyle w:val="FirstParagraph"/>
       </w:pPr>
       <w:r>
+        <w:t xml:space="preserve">Hello, </w:t>
+      </w:r>
+      <w:r>
         <w:rPr>
           <w:rFonts w:hint="eastAsia"/>
         </w:rPr>
-        <w:t xml:space="preserve">Hello, 世界. This costs €10.∨∨(</w:t>
+        <w:t xml:space="preserve">世界.</w:t>
+      </w:r>
+      <w:r>
+        <w:t xml:space="preserve"> This costs €10.∨∨(</w:t>
       </w:r>
     </w:p>
     <w:sectPr/>

</xml_diff>